<commit_message>
Complete info about API economy and link with AI, IoT and BlockChain
</commit_message>
<xml_diff>
--- a/api-economy.docx
+++ b/api-economy.docx
@@ -157,58 +157,1352 @@
       <w:r>
         <w:t>Integration of digital technology into all areas of business, changing way of operation</w:t>
       </w:r>
+    </w:p>
+    <w:p>
+      <w:pPr>
+        <w:rPr>
+          <w:b/>
+        </w:rPr>
+      </w:pPr>
+      <w:r>
+        <w:rPr>
+          <w:b/>
+        </w:rPr>
+        <w:t>API is the key to Digital Transformation</w:t>
+      </w:r>
+    </w:p>
+    <w:p>
+      <w:r>
+        <w:t>Example:</w:t>
+      </w:r>
+    </w:p>
+    <w:p>
+      <w:r>
+        <w:t xml:space="preserve">Payment as a service (make separate payment </w:t>
+      </w:r>
+      <w:proofErr w:type="spellStart"/>
+      <w:proofErr w:type="gramStart"/>
+      <w:r>
+        <w:t>api</w:t>
+      </w:r>
+      <w:proofErr w:type="spellEnd"/>
+      <w:proofErr w:type="gramEnd"/>
+      <w:r>
+        <w:t>)</w:t>
+      </w:r>
+    </w:p>
+    <w:p>
+      <w:r>
+        <w:t xml:space="preserve">AI as a service (AI </w:t>
+      </w:r>
+      <w:proofErr w:type="spellStart"/>
+      <w:proofErr w:type="gramStart"/>
+      <w:r>
+        <w:t>api</w:t>
+      </w:r>
+      <w:proofErr w:type="spellEnd"/>
+      <w:proofErr w:type="gramEnd"/>
+      <w:r>
+        <w:t>)</w:t>
+      </w:r>
+    </w:p>
+    <w:p/>
+    <w:p>
+      <w:r>
+        <w:t>APIs</w:t>
+      </w:r>
+      <w:r>
+        <w:t xml:space="preserve"> used to access separate systems and provide necessary connectivity</w:t>
+      </w:r>
+    </w:p>
+    <w:p>
+      <w:r>
+        <w:rPr>
+          <w:noProof/>
+        </w:rPr>
+        <w:drawing>
+          <wp:inline distT="0" distB="0" distL="0" distR="0" wp14:anchorId="0C9C32CC" wp14:editId="01E87C97">
+            <wp:extent cx="5943600" cy="3437255"/>
+            <wp:effectExtent l="0" t="0" r="0" b="0"/>
+            <wp:docPr id="1" name="Picture 1"/>
+            <wp:cNvGraphicFramePr>
+              <a:graphicFrameLocks xmlns:a="http://schemas.openxmlformats.org/drawingml/2006/main" noChangeAspect="1"/>
+            </wp:cNvGraphicFramePr>
+            <a:graphic xmlns:a="http://schemas.openxmlformats.org/drawingml/2006/main">
+              <a:graphicData uri="http://schemas.openxmlformats.org/drawingml/2006/picture">
+                <pic:pic xmlns:pic="http://schemas.openxmlformats.org/drawingml/2006/picture">
+                  <pic:nvPicPr>
+                    <pic:cNvPr id="1" name=""/>
+                    <pic:cNvPicPr/>
+                  </pic:nvPicPr>
+                  <pic:blipFill>
+                    <a:blip r:embed="rId5"/>
+                    <a:stretch>
+                      <a:fillRect/>
+                    </a:stretch>
+                  </pic:blipFill>
+                  <pic:spPr>
+                    <a:xfrm>
+                      <a:off x="0" y="0"/>
+                      <a:ext cx="5943600" cy="3437255"/>
+                    </a:xfrm>
+                    <a:prstGeom prst="rect">
+                      <a:avLst/>
+                    </a:prstGeom>
+                  </pic:spPr>
+                </pic:pic>
+              </a:graphicData>
+            </a:graphic>
+          </wp:inline>
+        </w:drawing>
+      </w:r>
+    </w:p>
+    <w:p>
+      <w:r>
+        <w:t xml:space="preserve">Every physical and digital asset will become API. Every single thing will become API, </w:t>
+      </w:r>
+      <w:proofErr w:type="gramStart"/>
+      <w:r>
+        <w:t>sofa ,car</w:t>
+      </w:r>
+      <w:proofErr w:type="gramEnd"/>
+      <w:r>
+        <w:t xml:space="preserve"> brakes everything</w:t>
+      </w:r>
+    </w:p>
+    <w:p>
+      <w:r>
+        <w:rPr>
+          <w:noProof/>
+        </w:rPr>
+        <w:lastRenderedPageBreak/>
+        <w:drawing>
+          <wp:inline distT="0" distB="0" distL="0" distR="0" wp14:anchorId="63C69AB7" wp14:editId="310A44AB">
+            <wp:extent cx="5943600" cy="3277235"/>
+            <wp:effectExtent l="0" t="0" r="0" b="0"/>
+            <wp:docPr id="2" name="Picture 2"/>
+            <wp:cNvGraphicFramePr>
+              <a:graphicFrameLocks xmlns:a="http://schemas.openxmlformats.org/drawingml/2006/main" noChangeAspect="1"/>
+            </wp:cNvGraphicFramePr>
+            <a:graphic xmlns:a="http://schemas.openxmlformats.org/drawingml/2006/main">
+              <a:graphicData uri="http://schemas.openxmlformats.org/drawingml/2006/picture">
+                <pic:pic xmlns:pic="http://schemas.openxmlformats.org/drawingml/2006/picture">
+                  <pic:nvPicPr>
+                    <pic:cNvPr id="1" name=""/>
+                    <pic:cNvPicPr/>
+                  </pic:nvPicPr>
+                  <pic:blipFill>
+                    <a:blip r:embed="rId6"/>
+                    <a:stretch>
+                      <a:fillRect/>
+                    </a:stretch>
+                  </pic:blipFill>
+                  <pic:spPr>
+                    <a:xfrm>
+                      <a:off x="0" y="0"/>
+                      <a:ext cx="5943600" cy="3277235"/>
+                    </a:xfrm>
+                    <a:prstGeom prst="rect">
+                      <a:avLst/>
+                    </a:prstGeom>
+                  </pic:spPr>
+                </pic:pic>
+              </a:graphicData>
+            </a:graphic>
+          </wp:inline>
+        </w:drawing>
+      </w:r>
+    </w:p>
+    <w:p>
+      <w:r>
+        <w:t xml:space="preserve">Monetizing </w:t>
+      </w:r>
+      <w:proofErr w:type="spellStart"/>
+      <w:proofErr w:type="gramStart"/>
+      <w:r>
+        <w:t>apis</w:t>
+      </w:r>
+      <w:proofErr w:type="spellEnd"/>
+      <w:proofErr w:type="gramEnd"/>
+      <w:r>
+        <w:t xml:space="preserve"> are our aim</w:t>
+      </w:r>
+    </w:p>
+    <w:p>
+      <w:r>
+        <w:rPr>
+          <w:noProof/>
+        </w:rPr>
+        <w:drawing>
+          <wp:inline distT="0" distB="0" distL="0" distR="0" wp14:anchorId="274C32A0" wp14:editId="1B354DCC">
+            <wp:extent cx="5943600" cy="3275330"/>
+            <wp:effectExtent l="0" t="0" r="0" b="1270"/>
+            <wp:docPr id="3" name="Picture 3"/>
+            <wp:cNvGraphicFramePr>
+              <a:graphicFrameLocks xmlns:a="http://schemas.openxmlformats.org/drawingml/2006/main" noChangeAspect="1"/>
+            </wp:cNvGraphicFramePr>
+            <a:graphic xmlns:a="http://schemas.openxmlformats.org/drawingml/2006/main">
+              <a:graphicData uri="http://schemas.openxmlformats.org/drawingml/2006/picture">
+                <pic:pic xmlns:pic="http://schemas.openxmlformats.org/drawingml/2006/picture">
+                  <pic:nvPicPr>
+                    <pic:cNvPr id="1" name=""/>
+                    <pic:cNvPicPr/>
+                  </pic:nvPicPr>
+                  <pic:blipFill>
+                    <a:blip r:embed="rId7"/>
+                    <a:stretch>
+                      <a:fillRect/>
+                    </a:stretch>
+                  </pic:blipFill>
+                  <pic:spPr>
+                    <a:xfrm>
+                      <a:off x="0" y="0"/>
+                      <a:ext cx="5943600" cy="3275330"/>
+                    </a:xfrm>
+                    <a:prstGeom prst="rect">
+                      <a:avLst/>
+                    </a:prstGeom>
+                  </pic:spPr>
+                </pic:pic>
+              </a:graphicData>
+            </a:graphic>
+          </wp:inline>
+        </w:drawing>
+      </w:r>
+    </w:p>
+    <w:p>
+      <w:r>
+        <w:rPr>
+          <w:noProof/>
+        </w:rPr>
+        <w:lastRenderedPageBreak/>
+        <w:drawing>
+          <wp:inline distT="0" distB="0" distL="0" distR="0" wp14:anchorId="0123475B" wp14:editId="0D307DED">
+            <wp:extent cx="5943600" cy="3311525"/>
+            <wp:effectExtent l="0" t="0" r="0" b="3175"/>
+            <wp:docPr id="4" name="Picture 4"/>
+            <wp:cNvGraphicFramePr>
+              <a:graphicFrameLocks xmlns:a="http://schemas.openxmlformats.org/drawingml/2006/main" noChangeAspect="1"/>
+            </wp:cNvGraphicFramePr>
+            <a:graphic xmlns:a="http://schemas.openxmlformats.org/drawingml/2006/main">
+              <a:graphicData uri="http://schemas.openxmlformats.org/drawingml/2006/picture">
+                <pic:pic xmlns:pic="http://schemas.openxmlformats.org/drawingml/2006/picture">
+                  <pic:nvPicPr>
+                    <pic:cNvPr id="1" name=""/>
+                    <pic:cNvPicPr/>
+                  </pic:nvPicPr>
+                  <pic:blipFill>
+                    <a:blip r:embed="rId8"/>
+                    <a:stretch>
+                      <a:fillRect/>
+                    </a:stretch>
+                  </pic:blipFill>
+                  <pic:spPr>
+                    <a:xfrm>
+                      <a:off x="0" y="0"/>
+                      <a:ext cx="5943600" cy="3311525"/>
+                    </a:xfrm>
+                    <a:prstGeom prst="rect">
+                      <a:avLst/>
+                    </a:prstGeom>
+                  </pic:spPr>
+                </pic:pic>
+              </a:graphicData>
+            </a:graphic>
+          </wp:inline>
+        </w:drawing>
+      </w:r>
+    </w:p>
+    <w:p>
+      <w:r>
+        <w:rPr>
+          <w:noProof/>
+        </w:rPr>
+        <w:drawing>
+          <wp:inline distT="0" distB="0" distL="0" distR="0" wp14:anchorId="3CF5B818" wp14:editId="4CFF1DEC">
+            <wp:extent cx="5943600" cy="3368675"/>
+            <wp:effectExtent l="0" t="0" r="0" b="3175"/>
+            <wp:docPr id="5" name="Picture 5"/>
+            <wp:cNvGraphicFramePr>
+              <a:graphicFrameLocks xmlns:a="http://schemas.openxmlformats.org/drawingml/2006/main" noChangeAspect="1"/>
+            </wp:cNvGraphicFramePr>
+            <a:graphic xmlns:a="http://schemas.openxmlformats.org/drawingml/2006/main">
+              <a:graphicData uri="http://schemas.openxmlformats.org/drawingml/2006/picture">
+                <pic:pic xmlns:pic="http://schemas.openxmlformats.org/drawingml/2006/picture">
+                  <pic:nvPicPr>
+                    <pic:cNvPr id="1" name=""/>
+                    <pic:cNvPicPr/>
+                  </pic:nvPicPr>
+                  <pic:blipFill>
+                    <a:blip r:embed="rId9"/>
+                    <a:stretch>
+                      <a:fillRect/>
+                    </a:stretch>
+                  </pic:blipFill>
+                  <pic:spPr>
+                    <a:xfrm>
+                      <a:off x="0" y="0"/>
+                      <a:ext cx="5943600" cy="3368675"/>
+                    </a:xfrm>
+                    <a:prstGeom prst="rect">
+                      <a:avLst/>
+                    </a:prstGeom>
+                  </pic:spPr>
+                </pic:pic>
+              </a:graphicData>
+            </a:graphic>
+          </wp:inline>
+        </w:drawing>
+      </w:r>
+    </w:p>
+    <w:p>
+      <w:r>
+        <w:t>API as a Product:</w:t>
+      </w:r>
+    </w:p>
+    <w:p>
+      <w:r>
+        <w:t>API is now become a product. It can be sell</w:t>
+      </w:r>
+      <w:r>
+        <w:t>. One problem associated with it is market to sell API. But API should be bit complex so that companies can buy from you instead of building by themselves which save their time</w:t>
+      </w:r>
+    </w:p>
+    <w:p>
+      <w:r>
+        <w:t>Example:</w:t>
+      </w:r>
+    </w:p>
+    <w:p>
+      <w:r>
+        <w:lastRenderedPageBreak/>
+        <w:t>Stripe API for payment method</w:t>
+      </w:r>
+    </w:p>
+    <w:p>
+      <w:r>
+        <w:t xml:space="preserve">Google map API used by </w:t>
+      </w:r>
+      <w:proofErr w:type="spellStart"/>
+      <w:r>
+        <w:t>foodpanda</w:t>
+      </w:r>
+      <w:proofErr w:type="spellEnd"/>
+      <w:r>
+        <w:t xml:space="preserve">, </w:t>
+      </w:r>
+      <w:proofErr w:type="spellStart"/>
+      <w:r>
+        <w:t>uber</w:t>
+      </w:r>
+      <w:proofErr w:type="spellEnd"/>
+      <w:r>
+        <w:t xml:space="preserve">, </w:t>
+      </w:r>
+      <w:proofErr w:type="spellStart"/>
+      <w:r>
+        <w:t>careem</w:t>
+      </w:r>
+      <w:proofErr w:type="spellEnd"/>
+      <w:r>
+        <w:t xml:space="preserve"> and other companies</w:t>
+      </w:r>
+    </w:p>
+    <w:p/>
+    <w:p>
+      <w:r>
+        <w:t>Interests in API:</w:t>
+      </w:r>
+    </w:p>
+    <w:p>
+      <w:r>
+        <w:t>Growth of cloud computing which has led to the need for API integration</w:t>
+      </w:r>
+    </w:p>
+    <w:p/>
+    <w:p>
+      <w:r>
+        <w:t>What is the API Economy?</w:t>
+      </w:r>
+    </w:p>
+    <w:p>
+      <w:r>
+        <w:t xml:space="preserve">APIs has </w:t>
+      </w:r>
+      <w:proofErr w:type="spellStart"/>
+      <w:r>
+        <w:t>lead</w:t>
+      </w:r>
+      <w:proofErr w:type="spellEnd"/>
+      <w:r>
+        <w:t xml:space="preserve"> to </w:t>
+      </w:r>
+      <w:proofErr w:type="spellStart"/>
+      <w:r>
+        <w:t>SaaS</w:t>
+      </w:r>
+      <w:proofErr w:type="spellEnd"/>
+      <w:r>
+        <w:t xml:space="preserve"> world which results in API Economy. Developers creates API and </w:t>
+      </w:r>
+      <w:proofErr w:type="spellStart"/>
+      <w:r>
+        <w:t>SaaS</w:t>
+      </w:r>
+      <w:proofErr w:type="spellEnd"/>
+      <w:r>
+        <w:t xml:space="preserve"> can be </w:t>
+      </w:r>
+      <w:proofErr w:type="spellStart"/>
+      <w:r>
+        <w:t>build</w:t>
+      </w:r>
+      <w:proofErr w:type="spellEnd"/>
+      <w:r>
+        <w:t xml:space="preserve"> by combining different APIs and </w:t>
+      </w:r>
+      <w:r>
+        <w:t>developers can earn money by monetizing those APIs</w:t>
+      </w:r>
+    </w:p>
+    <w:p>
+      <w:r>
+        <w:t>The exchange of these APIs and the systems to manage them is, in a nutshell, the API economy</w:t>
+      </w:r>
+    </w:p>
+    <w:p>
+      <w:r>
+        <w:t xml:space="preserve">In </w:t>
+      </w:r>
+      <w:proofErr w:type="spellStart"/>
+      <w:proofErr w:type="gramStart"/>
+      <w:r>
+        <w:t>api</w:t>
+      </w:r>
+      <w:proofErr w:type="spellEnd"/>
+      <w:proofErr w:type="gramEnd"/>
+      <w:r>
+        <w:t xml:space="preserve"> economy, developers charge </w:t>
+      </w:r>
+      <w:proofErr w:type="spellStart"/>
+      <w:r>
+        <w:t>each others</w:t>
+      </w:r>
+      <w:proofErr w:type="spellEnd"/>
+      <w:r>
+        <w:t xml:space="preserve"> for the APIs build by them</w:t>
+      </w:r>
+    </w:p>
+    <w:p>
+      <w:r>
+        <w:t>The application developers who uses all these APIs bills the end-customers for the service. The exchange of values is what makes an API economy</w:t>
+      </w:r>
+    </w:p>
+    <w:p>
+      <w:r>
+        <w:rPr>
+          <w:noProof/>
+        </w:rPr>
+        <w:drawing>
+          <wp:inline distT="0" distB="0" distL="0" distR="0" wp14:anchorId="11391EC7" wp14:editId="22892859">
+            <wp:extent cx="5943600" cy="3449955"/>
+            <wp:effectExtent l="0" t="0" r="0" b="0"/>
+            <wp:docPr id="7" name="Picture 7"/>
+            <wp:cNvGraphicFramePr>
+              <a:graphicFrameLocks xmlns:a="http://schemas.openxmlformats.org/drawingml/2006/main" noChangeAspect="1"/>
+            </wp:cNvGraphicFramePr>
+            <a:graphic xmlns:a="http://schemas.openxmlformats.org/drawingml/2006/main">
+              <a:graphicData uri="http://schemas.openxmlformats.org/drawingml/2006/picture">
+                <pic:pic xmlns:pic="http://schemas.openxmlformats.org/drawingml/2006/picture">
+                  <pic:nvPicPr>
+                    <pic:cNvPr id="1" name=""/>
+                    <pic:cNvPicPr/>
+                  </pic:nvPicPr>
+                  <pic:blipFill>
+                    <a:blip r:embed="rId10"/>
+                    <a:stretch>
+                      <a:fillRect/>
+                    </a:stretch>
+                  </pic:blipFill>
+                  <pic:spPr>
+                    <a:xfrm>
+                      <a:off x="0" y="0"/>
+                      <a:ext cx="5943600" cy="3449955"/>
+                    </a:xfrm>
+                    <a:prstGeom prst="rect">
+                      <a:avLst/>
+                    </a:prstGeom>
+                  </pic:spPr>
+                </pic:pic>
+              </a:graphicData>
+            </a:graphic>
+          </wp:inline>
+        </w:drawing>
+      </w:r>
+    </w:p>
+    <w:p>
+      <w:r>
+        <w:rPr>
+          <w:noProof/>
+        </w:rPr>
+        <w:lastRenderedPageBreak/>
+        <w:drawing>
+          <wp:inline distT="0" distB="0" distL="0" distR="0" wp14:anchorId="2ED8F730" wp14:editId="26A94D3D">
+            <wp:extent cx="5943600" cy="3470910"/>
+            <wp:effectExtent l="0" t="0" r="0" b="0"/>
+            <wp:docPr id="8" name="Picture 8"/>
+            <wp:cNvGraphicFramePr>
+              <a:graphicFrameLocks xmlns:a="http://schemas.openxmlformats.org/drawingml/2006/main" noChangeAspect="1"/>
+            </wp:cNvGraphicFramePr>
+            <a:graphic xmlns:a="http://schemas.openxmlformats.org/drawingml/2006/main">
+              <a:graphicData uri="http://schemas.openxmlformats.org/drawingml/2006/picture">
+                <pic:pic xmlns:pic="http://schemas.openxmlformats.org/drawingml/2006/picture">
+                  <pic:nvPicPr>
+                    <pic:cNvPr id="1" name=""/>
+                    <pic:cNvPicPr/>
+                  </pic:nvPicPr>
+                  <pic:blipFill>
+                    <a:blip r:embed="rId11"/>
+                    <a:stretch>
+                      <a:fillRect/>
+                    </a:stretch>
+                  </pic:blipFill>
+                  <pic:spPr>
+                    <a:xfrm>
+                      <a:off x="0" y="0"/>
+                      <a:ext cx="5943600" cy="3470910"/>
+                    </a:xfrm>
+                    <a:prstGeom prst="rect">
+                      <a:avLst/>
+                    </a:prstGeom>
+                  </pic:spPr>
+                </pic:pic>
+              </a:graphicData>
+            </a:graphic>
+          </wp:inline>
+        </w:drawing>
+      </w:r>
+    </w:p>
+    <w:p>
+      <w:r>
+        <w:t>“The API economy is an enabler for turning a business or organization into a platform” – Gartner</w:t>
+      </w:r>
+    </w:p>
+    <w:p>
+      <w:r>
+        <w:rPr>
+          <w:noProof/>
+        </w:rPr>
+        <w:drawing>
+          <wp:inline distT="0" distB="0" distL="0" distR="0" wp14:anchorId="419F2E79" wp14:editId="4EBA6177">
+            <wp:extent cx="5619750" cy="2619375"/>
+            <wp:effectExtent l="0" t="0" r="0" b="9525"/>
+            <wp:docPr id="9" name="Picture 9"/>
+            <wp:cNvGraphicFramePr>
+              <a:graphicFrameLocks xmlns:a="http://schemas.openxmlformats.org/drawingml/2006/main" noChangeAspect="1"/>
+            </wp:cNvGraphicFramePr>
+            <a:graphic xmlns:a="http://schemas.openxmlformats.org/drawingml/2006/main">
+              <a:graphicData uri="http://schemas.openxmlformats.org/drawingml/2006/picture">
+                <pic:pic xmlns:pic="http://schemas.openxmlformats.org/drawingml/2006/picture">
+                  <pic:nvPicPr>
+                    <pic:cNvPr id="1" name=""/>
+                    <pic:cNvPicPr/>
+                  </pic:nvPicPr>
+                  <pic:blipFill>
+                    <a:blip r:embed="rId12"/>
+                    <a:stretch>
+                      <a:fillRect/>
+                    </a:stretch>
+                  </pic:blipFill>
+                  <pic:spPr>
+                    <a:xfrm>
+                      <a:off x="0" y="0"/>
+                      <a:ext cx="5619750" cy="2619375"/>
+                    </a:xfrm>
+                    <a:prstGeom prst="rect">
+                      <a:avLst/>
+                    </a:prstGeom>
+                  </pic:spPr>
+                </pic:pic>
+              </a:graphicData>
+            </a:graphic>
+          </wp:inline>
+        </w:drawing>
+      </w:r>
+    </w:p>
+    <w:p>
+      <w:r>
+        <w:t>What is Platform?</w:t>
+      </w:r>
+    </w:p>
+    <w:p>
+      <w:r>
+        <w:t xml:space="preserve">A platform is a group of technologies, solutions, or </w:t>
+      </w:r>
+      <w:proofErr w:type="spellStart"/>
+      <w:r>
+        <w:t>offereings</w:t>
+      </w:r>
+      <w:proofErr w:type="spellEnd"/>
+      <w:r>
+        <w:t xml:space="preserve"> that form an iterative basis for developing, implementing or deploying other offerings</w:t>
+      </w:r>
+    </w:p>
+    <w:p>
+      <w:r>
+        <w:rPr>
+          <w:noProof/>
+        </w:rPr>
+        <w:lastRenderedPageBreak/>
+        <w:drawing>
+          <wp:inline distT="0" distB="0" distL="0" distR="0" wp14:anchorId="209E6329" wp14:editId="1271162C">
+            <wp:extent cx="5943600" cy="3256915"/>
+            <wp:effectExtent l="0" t="0" r="0" b="635"/>
+            <wp:docPr id="10" name="Picture 10"/>
+            <wp:cNvGraphicFramePr>
+              <a:graphicFrameLocks xmlns:a="http://schemas.openxmlformats.org/drawingml/2006/main" noChangeAspect="1"/>
+            </wp:cNvGraphicFramePr>
+            <a:graphic xmlns:a="http://schemas.openxmlformats.org/drawingml/2006/main">
+              <a:graphicData uri="http://schemas.openxmlformats.org/drawingml/2006/picture">
+                <pic:pic xmlns:pic="http://schemas.openxmlformats.org/drawingml/2006/picture">
+                  <pic:nvPicPr>
+                    <pic:cNvPr id="1" name=""/>
+                    <pic:cNvPicPr/>
+                  </pic:nvPicPr>
+                  <pic:blipFill>
+                    <a:blip r:embed="rId13"/>
+                    <a:stretch>
+                      <a:fillRect/>
+                    </a:stretch>
+                  </pic:blipFill>
+                  <pic:spPr>
+                    <a:xfrm>
+                      <a:off x="0" y="0"/>
+                      <a:ext cx="5943600" cy="3256915"/>
+                    </a:xfrm>
+                    <a:prstGeom prst="rect">
+                      <a:avLst/>
+                    </a:prstGeom>
+                  </pic:spPr>
+                </pic:pic>
+              </a:graphicData>
+            </a:graphic>
+          </wp:inline>
+        </w:drawing>
+      </w:r>
+    </w:p>
+    <w:p>
+      <w:r>
+        <w:t>Anything that helps to develop their business in top of you is platform</w:t>
+      </w:r>
+    </w:p>
+    <w:p>
+      <w:r>
+        <w:t>API value Chain:</w:t>
+      </w:r>
+    </w:p>
+    <w:p>
+      <w:r>
+        <w:t xml:space="preserve">API-first </w:t>
+      </w:r>
+      <w:proofErr w:type="gramStart"/>
+      <w:r>
+        <w:t>company</w:t>
+      </w:r>
+      <w:proofErr w:type="gramEnd"/>
+      <w:r>
+        <w:t xml:space="preserve"> -&gt; Developer -&gt; Customer</w:t>
+      </w:r>
+    </w:p>
+    <w:p>
+      <w:r>
+        <w:rPr>
+          <w:noProof/>
+        </w:rPr>
+        <w:drawing>
+          <wp:inline distT="0" distB="0" distL="0" distR="0" wp14:anchorId="5CAF4249" wp14:editId="65C4646A">
+            <wp:extent cx="5334000" cy="2400300"/>
+            <wp:effectExtent l="0" t="0" r="0" b="0"/>
+            <wp:docPr id="6" name="Picture 6"/>
+            <wp:cNvGraphicFramePr>
+              <a:graphicFrameLocks xmlns:a="http://schemas.openxmlformats.org/drawingml/2006/main" noChangeAspect="1"/>
+            </wp:cNvGraphicFramePr>
+            <a:graphic xmlns:a="http://schemas.openxmlformats.org/drawingml/2006/main">
+              <a:graphicData uri="http://schemas.openxmlformats.org/drawingml/2006/picture">
+                <pic:pic xmlns:pic="http://schemas.openxmlformats.org/drawingml/2006/picture">
+                  <pic:nvPicPr>
+                    <pic:cNvPr id="1" name=""/>
+                    <pic:cNvPicPr/>
+                  </pic:nvPicPr>
+                  <pic:blipFill>
+                    <a:blip r:embed="rId14"/>
+                    <a:stretch>
+                      <a:fillRect/>
+                    </a:stretch>
+                  </pic:blipFill>
+                  <pic:spPr>
+                    <a:xfrm>
+                      <a:off x="0" y="0"/>
+                      <a:ext cx="5334000" cy="2400300"/>
+                    </a:xfrm>
+                    <a:prstGeom prst="rect">
+                      <a:avLst/>
+                    </a:prstGeom>
+                  </pic:spPr>
+                </pic:pic>
+              </a:graphicData>
+            </a:graphic>
+          </wp:inline>
+        </w:drawing>
+      </w:r>
+    </w:p>
+    <w:p>
+      <w:r>
+        <w:t>API-First Approach or API-First Company:</w:t>
+      </w:r>
+    </w:p>
+    <w:p>
+      <w:r>
+        <w:t xml:space="preserve">The idea is API-as-a-product. It allows </w:t>
+      </w:r>
+      <w:proofErr w:type="spellStart"/>
+      <w:r>
+        <w:t>oraganizations</w:t>
+      </w:r>
+      <w:proofErr w:type="spellEnd"/>
+      <w:r>
+        <w:t xml:space="preserve"> to build APIS that serve all applications and applications can be developed for all platforms and operating systems.</w:t>
+      </w:r>
+    </w:p>
+    <w:p>
+      <w:r>
+        <w:t xml:space="preserve">The same API can be used for mobile, web and </w:t>
+      </w:r>
+      <w:proofErr w:type="spellStart"/>
+      <w:r>
+        <w:t>chatbox</w:t>
+      </w:r>
+      <w:proofErr w:type="spellEnd"/>
+    </w:p>
+    <w:p/>
+    <w:p/>
+    <w:p/>
+    <w:p>
+      <w:r>
+        <w:rPr>
+          <w:noProof/>
+        </w:rPr>
+        <w:drawing>
+          <wp:inline distT="0" distB="0" distL="0" distR="0" wp14:anchorId="47779CE6" wp14:editId="4970C30D">
+            <wp:extent cx="5762625" cy="3552825"/>
+            <wp:effectExtent l="0" t="0" r="9525" b="9525"/>
+            <wp:docPr id="13" name="Picture 13"/>
+            <wp:cNvGraphicFramePr>
+              <a:graphicFrameLocks xmlns:a="http://schemas.openxmlformats.org/drawingml/2006/main" noChangeAspect="1"/>
+            </wp:cNvGraphicFramePr>
+            <a:graphic xmlns:a="http://schemas.openxmlformats.org/drawingml/2006/main">
+              <a:graphicData uri="http://schemas.openxmlformats.org/drawingml/2006/picture">
+                <pic:pic xmlns:pic="http://schemas.openxmlformats.org/drawingml/2006/picture">
+                  <pic:nvPicPr>
+                    <pic:cNvPr id="1" name=""/>
+                    <pic:cNvPicPr/>
+                  </pic:nvPicPr>
+                  <pic:blipFill>
+                    <a:blip r:embed="rId15"/>
+                    <a:stretch>
+                      <a:fillRect/>
+                    </a:stretch>
+                  </pic:blipFill>
+                  <pic:spPr>
+                    <a:xfrm>
+                      <a:off x="0" y="0"/>
+                      <a:ext cx="5762625" cy="3552825"/>
+                    </a:xfrm>
+                    <a:prstGeom prst="rect">
+                      <a:avLst/>
+                    </a:prstGeom>
+                  </pic:spPr>
+                </pic:pic>
+              </a:graphicData>
+            </a:graphic>
+          </wp:inline>
+        </w:drawing>
+      </w:r>
+      <w:r>
+        <w:rPr>
+          <w:noProof/>
+        </w:rPr>
+        <w:drawing>
+          <wp:anchor distT="0" distB="0" distL="114300" distR="114300" simplePos="0" relativeHeight="251658240" behindDoc="0" locked="0" layoutInCell="1" allowOverlap="1">
+            <wp:simplePos x="914400" y="914400"/>
+            <wp:positionH relativeFrom="column">
+              <wp:align>left</wp:align>
+            </wp:positionH>
+            <wp:positionV relativeFrom="paragraph">
+              <wp:align>top</wp:align>
+            </wp:positionV>
+            <wp:extent cx="5781675" cy="3705225"/>
+            <wp:effectExtent l="0" t="0" r="9525" b="9525"/>
+            <wp:wrapSquare wrapText="bothSides"/>
+            <wp:docPr id="12" name="Picture 12"/>
+            <wp:cNvGraphicFramePr>
+              <a:graphicFrameLocks xmlns:a="http://schemas.openxmlformats.org/drawingml/2006/main" noChangeAspect="1"/>
+            </wp:cNvGraphicFramePr>
+            <a:graphic xmlns:a="http://schemas.openxmlformats.org/drawingml/2006/main">
+              <a:graphicData uri="http://schemas.openxmlformats.org/drawingml/2006/picture">
+                <pic:pic xmlns:pic="http://schemas.openxmlformats.org/drawingml/2006/picture">
+                  <pic:nvPicPr>
+                    <pic:cNvPr id="1" name=""/>
+                    <pic:cNvPicPr/>
+                  </pic:nvPicPr>
+                  <pic:blipFill>
+                    <a:blip r:embed="rId16">
+                      <a:extLst>
+                        <a:ext uri="{28A0092B-C50C-407E-A947-70E740481C1C}">
+                          <a14:useLocalDpi xmlns:a14="http://schemas.microsoft.com/office/drawing/2010/main" val="0"/>
+                        </a:ext>
+                      </a:extLst>
+                    </a:blip>
+                    <a:stretch>
+                      <a:fillRect/>
+                    </a:stretch>
+                  </pic:blipFill>
+                  <pic:spPr>
+                    <a:xfrm>
+                      <a:off x="0" y="0"/>
+                      <a:ext cx="5781675" cy="3705225"/>
+                    </a:xfrm>
+                    <a:prstGeom prst="rect">
+                      <a:avLst/>
+                    </a:prstGeom>
+                  </pic:spPr>
+                </pic:pic>
+              </a:graphicData>
+            </a:graphic>
+          </wp:anchor>
+        </w:drawing>
+      </w:r>
+      <w:r>
+        <w:br w:type="textWrapping" w:clear="all"/>
+      </w:r>
+    </w:p>
+    <w:p>
+      <w:r>
+        <w:rPr>
+          <w:noProof/>
+        </w:rPr>
+        <w:lastRenderedPageBreak/>
+        <w:drawing>
+          <wp:inline distT="0" distB="0" distL="0" distR="0" wp14:anchorId="3EA86E68" wp14:editId="41FABC00">
+            <wp:extent cx="5857875" cy="3590925"/>
+            <wp:effectExtent l="0" t="0" r="9525" b="9525"/>
+            <wp:docPr id="11" name="Picture 11"/>
+            <wp:cNvGraphicFramePr>
+              <a:graphicFrameLocks xmlns:a="http://schemas.openxmlformats.org/drawingml/2006/main" noChangeAspect="1"/>
+            </wp:cNvGraphicFramePr>
+            <a:graphic xmlns:a="http://schemas.openxmlformats.org/drawingml/2006/main">
+              <a:graphicData uri="http://schemas.openxmlformats.org/drawingml/2006/picture">
+                <pic:pic xmlns:pic="http://schemas.openxmlformats.org/drawingml/2006/picture">
+                  <pic:nvPicPr>
+                    <pic:cNvPr id="1" name=""/>
+                    <pic:cNvPicPr/>
+                  </pic:nvPicPr>
+                  <pic:blipFill>
+                    <a:blip r:embed="rId17"/>
+                    <a:stretch>
+                      <a:fillRect/>
+                    </a:stretch>
+                  </pic:blipFill>
+                  <pic:spPr>
+                    <a:xfrm>
+                      <a:off x="0" y="0"/>
+                      <a:ext cx="5857875" cy="3590925"/>
+                    </a:xfrm>
+                    <a:prstGeom prst="rect">
+                      <a:avLst/>
+                    </a:prstGeom>
+                  </pic:spPr>
+                </pic:pic>
+              </a:graphicData>
+            </a:graphic>
+          </wp:inline>
+        </w:drawing>
+      </w:r>
+    </w:p>
+    <w:p/>
+    <w:p>
+      <w:r>
+        <w:t xml:space="preserve">APIs will be </w:t>
+      </w:r>
+      <w:proofErr w:type="spellStart"/>
+      <w:r>
+        <w:t>serverless</w:t>
+      </w:r>
+      <w:proofErr w:type="spellEnd"/>
+      <w:r>
+        <w:t xml:space="preserve"> and multitenant.</w:t>
+      </w:r>
+    </w:p>
+    <w:p>
+      <w:r>
+        <w:t>What is multitenant?</w:t>
+      </w:r>
+    </w:p>
+    <w:p>
+      <w:r>
+        <w:t>When many people are using same resources. In this, one server serves many users</w:t>
+      </w:r>
+    </w:p>
+    <w:p>
+      <w:r>
+        <w:t>Earlier one for one person</w:t>
+      </w:r>
+    </w:p>
+    <w:p>
+      <w:r>
+        <w:rPr>
+          <w:noProof/>
+        </w:rPr>
+        <w:drawing>
+          <wp:inline distT="0" distB="0" distL="0" distR="0" wp14:anchorId="55B72A8F" wp14:editId="13ECD13B">
+            <wp:extent cx="5943600" cy="3048000"/>
+            <wp:effectExtent l="0" t="0" r="0" b="0"/>
+            <wp:docPr id="14" name="Picture 14"/>
+            <wp:cNvGraphicFramePr>
+              <a:graphicFrameLocks xmlns:a="http://schemas.openxmlformats.org/drawingml/2006/main" noChangeAspect="1"/>
+            </wp:cNvGraphicFramePr>
+            <a:graphic xmlns:a="http://schemas.openxmlformats.org/drawingml/2006/main">
+              <a:graphicData uri="http://schemas.openxmlformats.org/drawingml/2006/picture">
+                <pic:pic xmlns:pic="http://schemas.openxmlformats.org/drawingml/2006/picture">
+                  <pic:nvPicPr>
+                    <pic:cNvPr id="1" name=""/>
+                    <pic:cNvPicPr/>
+                  </pic:nvPicPr>
+                  <pic:blipFill>
+                    <a:blip r:embed="rId18"/>
+                    <a:stretch>
+                      <a:fillRect/>
+                    </a:stretch>
+                  </pic:blipFill>
+                  <pic:spPr>
+                    <a:xfrm>
+                      <a:off x="0" y="0"/>
+                      <a:ext cx="5943600" cy="3048000"/>
+                    </a:xfrm>
+                    <a:prstGeom prst="rect">
+                      <a:avLst/>
+                    </a:prstGeom>
+                  </pic:spPr>
+                </pic:pic>
+              </a:graphicData>
+            </a:graphic>
+          </wp:inline>
+        </w:drawing>
+      </w:r>
+    </w:p>
+    <w:p>
+      <w:r>
+        <w:lastRenderedPageBreak/>
+        <w:t xml:space="preserve">What is </w:t>
+      </w:r>
+      <w:proofErr w:type="spellStart"/>
+      <w:r>
+        <w:t>serverless</w:t>
+      </w:r>
+      <w:proofErr w:type="spellEnd"/>
+      <w:r>
+        <w:t xml:space="preserve"> (cloud 2.0)</w:t>
+      </w:r>
+      <w:r>
+        <w:t>?</w:t>
+      </w:r>
+    </w:p>
+    <w:p>
+      <w:r>
+        <w:t>It does not means no server. It means server is on cloud and charger for only time user using it</w:t>
+      </w:r>
+    </w:p>
+    <w:p>
+      <w:r>
+        <w:t xml:space="preserve">Thus APIs should be or will be </w:t>
+      </w:r>
+      <w:proofErr w:type="spellStart"/>
+      <w:r>
+        <w:t>serverless</w:t>
+      </w:r>
+      <w:proofErr w:type="spellEnd"/>
+      <w:r>
+        <w:t xml:space="preserve"> and multitenant</w:t>
+      </w:r>
+    </w:p>
+    <w:p/>
+    <w:p/>
+    <w:p>
+      <w:r>
+        <w:t xml:space="preserve">Link </w:t>
+      </w:r>
+      <w:proofErr w:type="gramStart"/>
+      <w:r>
+        <w:t>Between</w:t>
+      </w:r>
+      <w:proofErr w:type="gramEnd"/>
+      <w:r>
+        <w:t xml:space="preserve"> APIs and AI:</w:t>
+      </w:r>
+    </w:p>
+    <w:p>
+      <w:r>
+        <w:t>Internal:</w:t>
+      </w:r>
+    </w:p>
+    <w:p>
+      <w:r>
+        <w:t>We know that digitization create lots of data and API leverage AI to make use of that data</w:t>
+      </w:r>
+    </w:p>
+    <w:p>
+      <w:r>
+        <w:t xml:space="preserve">External: </w:t>
+      </w:r>
+    </w:p>
+    <w:p>
+      <w:r>
+        <w:t>AI will manage APIs</w:t>
+      </w:r>
+    </w:p>
+    <w:p>
+      <w:pPr>
+        <w:jc w:val="center"/>
+      </w:pPr>
+      <w:r>
+        <w:rPr>
+          <w:noProof/>
+        </w:rPr>
+        <w:drawing>
+          <wp:inline distT="0" distB="0" distL="0" distR="0" wp14:anchorId="6A280EC0" wp14:editId="092E7F49">
+            <wp:extent cx="5029200" cy="2787650"/>
+            <wp:effectExtent l="0" t="0" r="0" b="0"/>
+            <wp:docPr id="15" name="Picture 15"/>
+            <wp:cNvGraphicFramePr>
+              <a:graphicFrameLocks xmlns:a="http://schemas.openxmlformats.org/drawingml/2006/main" noChangeAspect="1"/>
+            </wp:cNvGraphicFramePr>
+            <a:graphic xmlns:a="http://schemas.openxmlformats.org/drawingml/2006/main">
+              <a:graphicData uri="http://schemas.openxmlformats.org/drawingml/2006/picture">
+                <pic:pic xmlns:pic="http://schemas.openxmlformats.org/drawingml/2006/picture">
+                  <pic:nvPicPr>
+                    <pic:cNvPr id="1" name=""/>
+                    <pic:cNvPicPr/>
+                  </pic:nvPicPr>
+                  <pic:blipFill>
+                    <a:blip r:embed="rId19"/>
+                    <a:stretch>
+                      <a:fillRect/>
+                    </a:stretch>
+                  </pic:blipFill>
+                  <pic:spPr>
+                    <a:xfrm>
+                      <a:off x="0" y="0"/>
+                      <a:ext cx="5029200" cy="2787650"/>
+                    </a:xfrm>
+                    <a:prstGeom prst="rect">
+                      <a:avLst/>
+                    </a:prstGeom>
+                  </pic:spPr>
+                </pic:pic>
+              </a:graphicData>
+            </a:graphic>
+          </wp:inline>
+        </w:drawing>
+      </w:r>
+    </w:p>
+    <w:p/>
+    <w:p>
+      <w:r>
+        <w:t xml:space="preserve">Link </w:t>
+      </w:r>
+      <w:proofErr w:type="gramStart"/>
+      <w:r>
+        <w:t>Between</w:t>
+      </w:r>
+      <w:proofErr w:type="gramEnd"/>
+      <w:r>
+        <w:t xml:space="preserve"> </w:t>
+      </w:r>
+      <w:proofErr w:type="spellStart"/>
+      <w:r>
+        <w:t>IoT</w:t>
+      </w:r>
+      <w:proofErr w:type="spellEnd"/>
+      <w:r>
+        <w:t xml:space="preserve"> and API:</w:t>
+      </w:r>
+    </w:p>
+    <w:p>
+      <w:r>
+        <w:rPr>
+          <w:noProof/>
+        </w:rPr>
+        <w:lastRenderedPageBreak/>
+        <w:drawing>
+          <wp:inline distT="0" distB="0" distL="0" distR="0" wp14:anchorId="19333DF1" wp14:editId="67D1EDB8">
+            <wp:extent cx="5934075" cy="3390900"/>
+            <wp:effectExtent l="0" t="0" r="9525" b="0"/>
+            <wp:docPr id="17" name="Picture 17"/>
+            <wp:cNvGraphicFramePr>
+              <a:graphicFrameLocks xmlns:a="http://schemas.openxmlformats.org/drawingml/2006/main" noChangeAspect="1"/>
+            </wp:cNvGraphicFramePr>
+            <a:graphic xmlns:a="http://schemas.openxmlformats.org/drawingml/2006/main">
+              <a:graphicData uri="http://schemas.openxmlformats.org/drawingml/2006/picture">
+                <pic:pic xmlns:pic="http://schemas.openxmlformats.org/drawingml/2006/picture">
+                  <pic:nvPicPr>
+                    <pic:cNvPr id="1" name=""/>
+                    <pic:cNvPicPr/>
+                  </pic:nvPicPr>
+                  <pic:blipFill>
+                    <a:blip r:embed="rId20"/>
+                    <a:stretch>
+                      <a:fillRect/>
+                    </a:stretch>
+                  </pic:blipFill>
+                  <pic:spPr>
+                    <a:xfrm>
+                      <a:off x="0" y="0"/>
+                      <a:ext cx="5934075" cy="3390900"/>
+                    </a:xfrm>
+                    <a:prstGeom prst="rect">
+                      <a:avLst/>
+                    </a:prstGeom>
+                  </pic:spPr>
+                </pic:pic>
+              </a:graphicData>
+            </a:graphic>
+          </wp:inline>
+        </w:drawing>
+      </w:r>
+    </w:p>
+    <w:p/>
+    <w:p>
+      <w:r>
+        <w:t xml:space="preserve">Link </w:t>
+      </w:r>
+      <w:proofErr w:type="gramStart"/>
+      <w:r>
+        <w:t>Between</w:t>
+      </w:r>
+      <w:proofErr w:type="gramEnd"/>
+      <w:r>
+        <w:t xml:space="preserve"> API and </w:t>
+      </w:r>
+      <w:proofErr w:type="spellStart"/>
+      <w:r>
+        <w:t>BlockChain</w:t>
+      </w:r>
+      <w:proofErr w:type="spellEnd"/>
+      <w:r>
+        <w:t>:</w:t>
+      </w:r>
+    </w:p>
+    <w:p>
+      <w:r>
+        <w:rPr>
+          <w:noProof/>
+        </w:rPr>
+        <w:drawing>
+          <wp:inline distT="0" distB="0" distL="0" distR="0" wp14:anchorId="3D26A162" wp14:editId="34298F98">
+            <wp:extent cx="5781675" cy="3305175"/>
+            <wp:effectExtent l="0" t="0" r="9525" b="9525"/>
+            <wp:docPr id="18" name="Picture 18"/>
+            <wp:cNvGraphicFramePr>
+              <a:graphicFrameLocks xmlns:a="http://schemas.openxmlformats.org/drawingml/2006/main" noChangeAspect="1"/>
+            </wp:cNvGraphicFramePr>
+            <a:graphic xmlns:a="http://schemas.openxmlformats.org/drawingml/2006/main">
+              <a:graphicData uri="http://schemas.openxmlformats.org/drawingml/2006/picture">
+                <pic:pic xmlns:pic="http://schemas.openxmlformats.org/drawingml/2006/picture">
+                  <pic:nvPicPr>
+                    <pic:cNvPr id="1" name=""/>
+                    <pic:cNvPicPr/>
+                  </pic:nvPicPr>
+                  <pic:blipFill>
+                    <a:blip r:embed="rId21"/>
+                    <a:stretch>
+                      <a:fillRect/>
+                    </a:stretch>
+                  </pic:blipFill>
+                  <pic:spPr>
+                    <a:xfrm>
+                      <a:off x="0" y="0"/>
+                      <a:ext cx="5781675" cy="3305175"/>
+                    </a:xfrm>
+                    <a:prstGeom prst="rect">
+                      <a:avLst/>
+                    </a:prstGeom>
+                  </pic:spPr>
+                </pic:pic>
+              </a:graphicData>
+            </a:graphic>
+          </wp:inline>
+        </w:drawing>
+      </w:r>
+    </w:p>
+    <w:p/>
+    <w:p>
+      <w:r>
+        <w:lastRenderedPageBreak/>
+        <w:t xml:space="preserve"> </w:t>
+      </w:r>
+      <w:r>
+        <w:rPr>
+          <w:noProof/>
+        </w:rPr>
+        <w:drawing>
+          <wp:inline distT="0" distB="0" distL="0" distR="0" wp14:anchorId="48D790BA" wp14:editId="1ED69141">
+            <wp:extent cx="5705475" cy="3581400"/>
+            <wp:effectExtent l="0" t="0" r="9525" b="0"/>
+            <wp:docPr id="16" name="Picture 16"/>
+            <wp:cNvGraphicFramePr>
+              <a:graphicFrameLocks xmlns:a="http://schemas.openxmlformats.org/drawingml/2006/main" noChangeAspect="1"/>
+            </wp:cNvGraphicFramePr>
+            <a:graphic xmlns:a="http://schemas.openxmlformats.org/drawingml/2006/main">
+              <a:graphicData uri="http://schemas.openxmlformats.org/drawingml/2006/picture">
+                <pic:pic xmlns:pic="http://schemas.openxmlformats.org/drawingml/2006/picture">
+                  <pic:nvPicPr>
+                    <pic:cNvPr id="1" name=""/>
+                    <pic:cNvPicPr/>
+                  </pic:nvPicPr>
+                  <pic:blipFill>
+                    <a:blip r:embed="rId22"/>
+                    <a:stretch>
+                      <a:fillRect/>
+                    </a:stretch>
+                  </pic:blipFill>
+                  <pic:spPr>
+                    <a:xfrm>
+                      <a:off x="0" y="0"/>
+                      <a:ext cx="5705475" cy="3581400"/>
+                    </a:xfrm>
+                    <a:prstGeom prst="rect">
+                      <a:avLst/>
+                    </a:prstGeom>
+                  </pic:spPr>
+                </pic:pic>
+              </a:graphicData>
+            </a:graphic>
+          </wp:inline>
+        </w:drawing>
+      </w:r>
+    </w:p>
+    <w:p>
+      <w:r>
+        <w:t>Standards for API Definition:</w:t>
+      </w:r>
+    </w:p>
+    <w:p>
+      <w:r>
+        <w:t xml:space="preserve">1. REST based </w:t>
+      </w:r>
+      <w:proofErr w:type="spellStart"/>
+      <w:r>
+        <w:t>OpenAPI</w:t>
+      </w:r>
+      <w:proofErr w:type="spellEnd"/>
+    </w:p>
+    <w:p>
+      <w:r>
+        <w:t xml:space="preserve">2. </w:t>
+      </w:r>
+      <w:proofErr w:type="spellStart"/>
+      <w:r>
+        <w:t>GraphQl</w:t>
+      </w:r>
+      <w:proofErr w:type="spellEnd"/>
+    </w:p>
+    <w:p>
+      <w:r>
+        <w:rPr>
+          <w:noProof/>
+        </w:rPr>
+        <w:drawing>
+          <wp:inline distT="0" distB="0" distL="0" distR="0" wp14:anchorId="0CD7B66F" wp14:editId="6E2EC060">
+            <wp:extent cx="5848350" cy="3248025"/>
+            <wp:effectExtent l="0" t="0" r="0" b="9525"/>
+            <wp:docPr id="19" name="Picture 19"/>
+            <wp:cNvGraphicFramePr>
+              <a:graphicFrameLocks xmlns:a="http://schemas.openxmlformats.org/drawingml/2006/main" noChangeAspect="1"/>
+            </wp:cNvGraphicFramePr>
+            <a:graphic xmlns:a="http://schemas.openxmlformats.org/drawingml/2006/main">
+              <a:graphicData uri="http://schemas.openxmlformats.org/drawingml/2006/picture">
+                <pic:pic xmlns:pic="http://schemas.openxmlformats.org/drawingml/2006/picture">
+                  <pic:nvPicPr>
+                    <pic:cNvPr id="1" name=""/>
+                    <pic:cNvPicPr/>
+                  </pic:nvPicPr>
+                  <pic:blipFill>
+                    <a:blip r:embed="rId23"/>
+                    <a:stretch>
+                      <a:fillRect/>
+                    </a:stretch>
+                  </pic:blipFill>
+                  <pic:spPr>
+                    <a:xfrm>
+                      <a:off x="0" y="0"/>
+                      <a:ext cx="5848350" cy="3248025"/>
+                    </a:xfrm>
+                    <a:prstGeom prst="rect">
+                      <a:avLst/>
+                    </a:prstGeom>
+                  </pic:spPr>
+                </pic:pic>
+              </a:graphicData>
+            </a:graphic>
+          </wp:inline>
+        </w:drawing>
+      </w:r>
+    </w:p>
+    <w:p>
+      <w:r>
+        <w:rPr>
+          <w:noProof/>
+        </w:rPr>
+        <w:lastRenderedPageBreak/>
+        <w:drawing>
+          <wp:inline distT="0" distB="0" distL="0" distR="0" wp14:anchorId="3CA29062" wp14:editId="3048DC4E">
+            <wp:extent cx="5943600" cy="3241675"/>
+            <wp:effectExtent l="0" t="0" r="0" b="0"/>
+            <wp:docPr id="20" name="Picture 20"/>
+            <wp:cNvGraphicFramePr>
+              <a:graphicFrameLocks xmlns:a="http://schemas.openxmlformats.org/drawingml/2006/main" noChangeAspect="1"/>
+            </wp:cNvGraphicFramePr>
+            <a:graphic xmlns:a="http://schemas.openxmlformats.org/drawingml/2006/main">
+              <a:graphicData uri="http://schemas.openxmlformats.org/drawingml/2006/picture">
+                <pic:pic xmlns:pic="http://schemas.openxmlformats.org/drawingml/2006/picture">
+                  <pic:nvPicPr>
+                    <pic:cNvPr id="1" name=""/>
+                    <pic:cNvPicPr/>
+                  </pic:nvPicPr>
+                  <pic:blipFill>
+                    <a:blip r:embed="rId24"/>
+                    <a:stretch>
+                      <a:fillRect/>
+                    </a:stretch>
+                  </pic:blipFill>
+                  <pic:spPr>
+                    <a:xfrm>
+                      <a:off x="0" y="0"/>
+                      <a:ext cx="5943600" cy="3241675"/>
+                    </a:xfrm>
+                    <a:prstGeom prst="rect">
+                      <a:avLst/>
+                    </a:prstGeom>
+                  </pic:spPr>
+                </pic:pic>
+              </a:graphicData>
+            </a:graphic>
+          </wp:inline>
+        </w:drawing>
+      </w:r>
       <w:bookmarkStart w:id="0" w:name="_GoBack"/>
       <w:bookmarkEnd w:id="0"/>
     </w:p>
-    <w:p>
-      <w:pPr>
-        <w:rPr>
-          <w:b/>
-        </w:rPr>
-      </w:pPr>
-      <w:r>
-        <w:rPr>
-          <w:b/>
-        </w:rPr>
-        <w:t>API is the key to Digital Transformation</w:t>
-      </w:r>
-    </w:p>
-    <w:p>
-      <w:r>
-        <w:t>Example:</w:t>
-      </w:r>
-    </w:p>
-    <w:p>
-      <w:r>
-        <w:t xml:space="preserve">Payment as a service (make separate payment </w:t>
-      </w:r>
-      <w:proofErr w:type="spellStart"/>
-      <w:proofErr w:type="gramStart"/>
-      <w:r>
-        <w:t>api</w:t>
-      </w:r>
-      <w:proofErr w:type="spellEnd"/>
-      <w:proofErr w:type="gramEnd"/>
-      <w:r>
-        <w:t>)</w:t>
-      </w:r>
-    </w:p>
-    <w:p>
-      <w:r>
-        <w:t xml:space="preserve">AI as a service (AI </w:t>
-      </w:r>
-      <w:proofErr w:type="spellStart"/>
-      <w:proofErr w:type="gramStart"/>
-      <w:r>
-        <w:t>api</w:t>
-      </w:r>
-      <w:proofErr w:type="spellEnd"/>
-      <w:proofErr w:type="gramEnd"/>
-      <w:r>
-        <w:t>)</w:t>
-      </w:r>
-    </w:p>
-    <w:p/>
     <w:sectPr>
       <w:pgSz w:w="12240" w:h="15840"/>
       <w:pgMar w:top="1440" w:right="1440" w:bottom="1440" w:left="1440" w:header="720" w:footer="720" w:gutter="0"/>

</xml_diff>

<commit_message>
about programmable money and blockchain
</commit_message>
<xml_diff>
--- a/api-economy.docx
+++ b/api-economy.docx
@@ -114,15 +114,7 @@
     </w:p>
     <w:p>
       <w:r>
-        <w:t xml:space="preserve">It is a link between applications or services. It is a way of communication between application </w:t>
-      </w:r>
-      <w:proofErr w:type="gramStart"/>
-      <w:r>
-        <w:t>or</w:t>
-      </w:r>
-      <w:proofErr w:type="gramEnd"/>
-      <w:r>
-        <w:t xml:space="preserve"> services. </w:t>
+        <w:t xml:space="preserve">It is a link between applications or services. It is a way of communication between application or services. </w:t>
       </w:r>
       <w:r>
         <w:t>They allow different systems to talk to each other.</w:t>
@@ -135,17 +127,7 @@
     </w:p>
     <w:p>
       <w:r>
-        <w:t xml:space="preserve">A waiter in a restaurant is an </w:t>
-      </w:r>
-      <w:proofErr w:type="spellStart"/>
-      <w:proofErr w:type="gramStart"/>
-      <w:r>
-        <w:t>api</w:t>
-      </w:r>
-      <w:proofErr w:type="spellEnd"/>
-      <w:proofErr w:type="gramEnd"/>
-      <w:r>
-        <w:t xml:space="preserve"> that takes order from customer (request) and pass it to chef and later chef sends required food to customer (respond). So it connects services or client side and server side</w:t>
+        <w:t>A waiter in a restaurant is an api that takes order from customer (request) and pass it to chef and later chef sends required food to customer (respond). So it connects services or client side and server side</w:t>
       </w:r>
     </w:p>
     <w:p>
@@ -178,32 +160,12 @@
     </w:p>
     <w:p>
       <w:r>
-        <w:t xml:space="preserve">Payment as a service (make separate payment </w:t>
-      </w:r>
-      <w:proofErr w:type="spellStart"/>
-      <w:proofErr w:type="gramStart"/>
-      <w:r>
-        <w:t>api</w:t>
-      </w:r>
-      <w:proofErr w:type="spellEnd"/>
-      <w:proofErr w:type="gramEnd"/>
-      <w:r>
-        <w:t>)</w:t>
-      </w:r>
-    </w:p>
-    <w:p>
-      <w:r>
-        <w:t xml:space="preserve">AI as a service (AI </w:t>
-      </w:r>
-      <w:proofErr w:type="spellStart"/>
-      <w:proofErr w:type="gramStart"/>
-      <w:r>
-        <w:t>api</w:t>
-      </w:r>
-      <w:proofErr w:type="spellEnd"/>
-      <w:proofErr w:type="gramEnd"/>
-      <w:r>
-        <w:t>)</w:t>
+        <w:t>Payment as a service (make separate payment api)</w:t>
+      </w:r>
+    </w:p>
+    <w:p>
+      <w:r>
+        <w:t>AI as a service (AI api)</w:t>
       </w:r>
     </w:p>
     <w:p/>
@@ -259,15 +221,7 @@
     </w:p>
     <w:p>
       <w:r>
-        <w:t xml:space="preserve">Every physical and digital asset will become API. Every single thing will become API, </w:t>
-      </w:r>
-      <w:proofErr w:type="gramStart"/>
-      <w:r>
-        <w:t>sofa ,car</w:t>
-      </w:r>
-      <w:proofErr w:type="gramEnd"/>
-      <w:r>
-        <w:t xml:space="preserve"> brakes everything</w:t>
+        <w:t>Every physical and digital asset will become API. Every single thing will become API, sofa ,car brakes everything</w:t>
       </w:r>
     </w:p>
     <w:p>
@@ -315,17 +269,7 @@
     </w:p>
     <w:p>
       <w:r>
-        <w:t xml:space="preserve">Monetizing </w:t>
-      </w:r>
-      <w:proofErr w:type="spellStart"/>
-      <w:proofErr w:type="gramStart"/>
-      <w:r>
-        <w:t>apis</w:t>
-      </w:r>
-      <w:proofErr w:type="spellEnd"/>
-      <w:proofErr w:type="gramEnd"/>
-      <w:r>
-        <w:t xml:space="preserve"> are our aim</w:t>
+        <w:t>Monetizing apis are our aim</w:t>
       </w:r>
     </w:p>
     <w:p>
@@ -481,31 +425,7 @@
     </w:p>
     <w:p>
       <w:r>
-        <w:t xml:space="preserve">Google map API used by </w:t>
-      </w:r>
-      <w:proofErr w:type="spellStart"/>
-      <w:r>
-        <w:t>foodpanda</w:t>
-      </w:r>
-      <w:proofErr w:type="spellEnd"/>
-      <w:r>
-        <w:t xml:space="preserve">, </w:t>
-      </w:r>
-      <w:proofErr w:type="spellStart"/>
-      <w:r>
-        <w:t>uber</w:t>
-      </w:r>
-      <w:proofErr w:type="spellEnd"/>
-      <w:r>
-        <w:t xml:space="preserve">, </w:t>
-      </w:r>
-      <w:proofErr w:type="spellStart"/>
-      <w:r>
-        <w:t>careem</w:t>
-      </w:r>
-      <w:proofErr w:type="spellEnd"/>
-      <w:r>
-        <w:t xml:space="preserve"> and other companies</w:t>
+        <w:t>Google map API used by foodpanda, uber, careem and other companies</w:t>
       </w:r>
     </w:p>
     <w:p/>
@@ -527,39 +447,7 @@
     </w:p>
     <w:p>
       <w:r>
-        <w:t xml:space="preserve">APIs has </w:t>
-      </w:r>
-      <w:proofErr w:type="spellStart"/>
-      <w:r>
-        <w:t>lead</w:t>
-      </w:r>
-      <w:proofErr w:type="spellEnd"/>
-      <w:r>
-        <w:t xml:space="preserve"> to </w:t>
-      </w:r>
-      <w:proofErr w:type="spellStart"/>
-      <w:r>
-        <w:t>SaaS</w:t>
-      </w:r>
-      <w:proofErr w:type="spellEnd"/>
-      <w:r>
-        <w:t xml:space="preserve"> world which results in API Economy. Developers creates API and </w:t>
-      </w:r>
-      <w:proofErr w:type="spellStart"/>
-      <w:r>
-        <w:t>SaaS</w:t>
-      </w:r>
-      <w:proofErr w:type="spellEnd"/>
-      <w:r>
-        <w:t xml:space="preserve"> can be </w:t>
-      </w:r>
-      <w:proofErr w:type="spellStart"/>
-      <w:r>
-        <w:t>build</w:t>
-      </w:r>
-      <w:proofErr w:type="spellEnd"/>
-      <w:r>
-        <w:t xml:space="preserve"> by combining different APIs and </w:t>
+        <w:t xml:space="preserve">APIs has lead to SaaS world which results in API Economy. Developers creates API and SaaS can be build by combining different APIs and </w:t>
       </w:r>
       <w:r>
         <w:t>developers can earn money by monetizing those APIs</w:t>
@@ -572,25 +460,7 @@
     </w:p>
     <w:p>
       <w:r>
-        <w:t xml:space="preserve">In </w:t>
-      </w:r>
-      <w:proofErr w:type="spellStart"/>
-      <w:proofErr w:type="gramStart"/>
-      <w:r>
-        <w:t>api</w:t>
-      </w:r>
-      <w:proofErr w:type="spellEnd"/>
-      <w:proofErr w:type="gramEnd"/>
-      <w:r>
-        <w:t xml:space="preserve"> economy, developers charge </w:t>
-      </w:r>
-      <w:proofErr w:type="spellStart"/>
-      <w:r>
-        <w:t>each others</w:t>
-      </w:r>
-      <w:proofErr w:type="spellEnd"/>
-      <w:r>
-        <w:t xml:space="preserve"> for the APIs build by them</w:t>
+        <w:t>In api economy, developers charge each others for the APIs build by them</w:t>
       </w:r>
     </w:p>
     <w:p>
@@ -737,15 +607,7 @@
     </w:p>
     <w:p>
       <w:r>
-        <w:t xml:space="preserve">A platform is a group of technologies, solutions, or </w:t>
-      </w:r>
-      <w:proofErr w:type="spellStart"/>
-      <w:r>
-        <w:t>offereings</w:t>
-      </w:r>
-      <w:proofErr w:type="spellEnd"/>
-      <w:r>
-        <w:t xml:space="preserve"> that form an iterative basis for developing, implementing or deploying other offerings</w:t>
+        <w:t>A platform is a group of technologies, solutions, or offereings that form an iterative basis for developing, implementing or deploying other offerings</w:t>
       </w:r>
     </w:p>
     <w:p>
@@ -803,15 +665,7 @@
     </w:p>
     <w:p>
       <w:r>
-        <w:t xml:space="preserve">API-first </w:t>
-      </w:r>
-      <w:proofErr w:type="gramStart"/>
-      <w:r>
-        <w:t>company</w:t>
-      </w:r>
-      <w:proofErr w:type="gramEnd"/>
-      <w:r>
-        <w:t xml:space="preserve"> -&gt; Developer -&gt; Customer</w:t>
+        <w:t>API-first company -&gt; Developer -&gt; Customer</w:t>
       </w:r>
     </w:p>
     <w:p>
@@ -863,26 +717,13 @@
     </w:p>
     <w:p>
       <w:r>
-        <w:t xml:space="preserve">The idea is API-as-a-product. It allows </w:t>
-      </w:r>
-      <w:proofErr w:type="spellStart"/>
-      <w:r>
-        <w:t>oraganizations</w:t>
-      </w:r>
-      <w:proofErr w:type="spellEnd"/>
-      <w:r>
-        <w:t xml:space="preserve"> to build APIS that serve all applications and applications can be developed for all platforms and operating systems.</w:t>
-      </w:r>
-    </w:p>
-    <w:p>
-      <w:r>
-        <w:t xml:space="preserve">The same API can be used for mobile, web and </w:t>
-      </w:r>
-      <w:proofErr w:type="spellStart"/>
-      <w:r>
-        <w:t>chatbox</w:t>
-      </w:r>
-      <w:proofErr w:type="spellEnd"/>
+        <w:t>The idea is API-as-a-product. It allows oraganizations to build APIS that serve all applications and applications can be developed for all platforms and operating systems.</w:t>
+      </w:r>
+    </w:p>
+    <w:p>
+      <w:r>
+        <w:t>The same API can be used for mobile, web and chatbox</w:t>
+      </w:r>
     </w:p>
     <w:p/>
     <w:p/>
@@ -1032,15 +873,7 @@
     <w:p/>
     <w:p>
       <w:r>
-        <w:t xml:space="preserve">APIs will be </w:t>
-      </w:r>
-      <w:proofErr w:type="spellStart"/>
-      <w:r>
-        <w:t>serverless</w:t>
-      </w:r>
-      <w:proofErr w:type="spellEnd"/>
-      <w:r>
-        <w:t xml:space="preserve"> and multitenant.</w:t>
+        <w:t>APIs will be serverless and multitenant.</w:t>
       </w:r>
     </w:p>
     <w:p>
@@ -1103,13 +936,8 @@
     <w:p>
       <w:r>
         <w:lastRenderedPageBreak/>
-        <w:t xml:space="preserve">What is </w:t>
-      </w:r>
-      <w:proofErr w:type="spellStart"/>
-      <w:r>
-        <w:t>serverless</w:t>
-      </w:r>
-      <w:proofErr w:type="spellEnd"/>
+        <w:t>What is serverless</w:t>
+      </w:r>
       <w:r>
         <w:t xml:space="preserve"> (cloud 2.0)</w:t>
       </w:r>
@@ -1124,30 +952,14 @@
     </w:p>
     <w:p>
       <w:r>
-        <w:t xml:space="preserve">Thus APIs should be or will be </w:t>
-      </w:r>
-      <w:proofErr w:type="spellStart"/>
-      <w:r>
-        <w:t>serverless</w:t>
-      </w:r>
-      <w:proofErr w:type="spellEnd"/>
-      <w:r>
-        <w:t xml:space="preserve"> and multitenant</w:t>
+        <w:t>Thus APIs should be or will be serverless and multitenant</w:t>
       </w:r>
     </w:p>
     <w:p/>
     <w:p/>
     <w:p>
       <w:r>
-        <w:t xml:space="preserve">Link </w:t>
-      </w:r>
-      <w:proofErr w:type="gramStart"/>
-      <w:r>
-        <w:t>Between</w:t>
-      </w:r>
-      <w:proofErr w:type="gramEnd"/>
-      <w:r>
-        <w:t xml:space="preserve"> APIs and AI:</w:t>
+        <w:t>Link Between APIs and AI:</w:t>
       </w:r>
     </w:p>
     <w:p>
@@ -1218,23 +1030,7 @@
     <w:p/>
     <w:p>
       <w:r>
-        <w:t xml:space="preserve">Link </w:t>
-      </w:r>
-      <w:proofErr w:type="gramStart"/>
-      <w:r>
-        <w:t>Between</w:t>
-      </w:r>
-      <w:proofErr w:type="gramEnd"/>
-      <w:r>
-        <w:t xml:space="preserve"> </w:t>
-      </w:r>
-      <w:proofErr w:type="spellStart"/>
-      <w:r>
-        <w:t>IoT</w:t>
-      </w:r>
-      <w:proofErr w:type="spellEnd"/>
-      <w:r>
-        <w:t xml:space="preserve"> and API:</w:t>
+        <w:t>Link Between IoT and API:</w:t>
       </w:r>
     </w:p>
     <w:p>
@@ -1283,23 +1079,7 @@
     <w:p/>
     <w:p>
       <w:r>
-        <w:t xml:space="preserve">Link </w:t>
-      </w:r>
-      <w:proofErr w:type="gramStart"/>
-      <w:r>
-        <w:t>Between</w:t>
-      </w:r>
-      <w:proofErr w:type="gramEnd"/>
-      <w:r>
-        <w:t xml:space="preserve"> API and </w:t>
-      </w:r>
-      <w:proofErr w:type="spellStart"/>
-      <w:r>
-        <w:t>BlockChain</w:t>
-      </w:r>
-      <w:proofErr w:type="spellEnd"/>
-      <w:r>
-        <w:t>:</w:t>
+        <w:t>Link Between API and BlockChain:</w:t>
       </w:r>
     </w:p>
     <w:p>
@@ -1398,23 +1178,13 @@
     </w:p>
     <w:p>
       <w:r>
-        <w:t xml:space="preserve">1. REST based </w:t>
-      </w:r>
-      <w:proofErr w:type="spellStart"/>
-      <w:r>
-        <w:t>OpenAPI</w:t>
-      </w:r>
-      <w:proofErr w:type="spellEnd"/>
-    </w:p>
-    <w:p>
-      <w:r>
-        <w:t xml:space="preserve">2. </w:t>
-      </w:r>
-      <w:proofErr w:type="spellStart"/>
-      <w:r>
-        <w:t>GraphQl</w:t>
-      </w:r>
-      <w:proofErr w:type="spellEnd"/>
+        <w:t>1. REST based OpenAPI</w:t>
+      </w:r>
+    </w:p>
+    <w:p>
+      <w:r>
+        <w:t>2. GraphQl</w:t>
+      </w:r>
     </w:p>
     <w:p>
       <w:r>
@@ -1500,9 +1270,247 @@
           </wp:inline>
         </w:drawing>
       </w:r>
+    </w:p>
+    <w:p/>
+    <w:p>
+      <w:pPr>
+        <w:jc w:val="center"/>
+      </w:pPr>
+      <w:r>
+        <w:t>PROGRAMMABLE MONEY FOR API ECONOMY:</w:t>
+      </w:r>
+    </w:p>
+    <w:p>
+      <w:r>
+        <w:t>Problems to developers</w:t>
+      </w:r>
+    </w:p>
+    <w:p>
+      <w:pPr>
+        <w:pStyle w:val="ListParagraph"/>
+        <w:numPr>
+          <w:ilvl w:val="0"/>
+          <w:numId w:val="5"/>
+        </w:numPr>
+      </w:pPr>
+      <w:r>
+        <w:t>Payment method.</w:t>
+      </w:r>
+    </w:p>
+    <w:p>
+      <w:pPr>
+        <w:pStyle w:val="ListParagraph"/>
+        <w:numPr>
+          <w:ilvl w:val="0"/>
+          <w:numId w:val="5"/>
+        </w:numPr>
+      </w:pPr>
+      <w:r>
+        <w:t>Investment for startup</w:t>
+      </w:r>
+    </w:p>
+    <w:p/>
+    <w:p/>
+    <w:p>
+      <w:pPr>
+        <w:pStyle w:val="ListParagraph"/>
+        <w:numPr>
+          <w:ilvl w:val="0"/>
+          <w:numId w:val="8"/>
+        </w:numPr>
+      </w:pPr>
+      <w:r>
+        <w:t>Payment Method:</w:t>
+      </w:r>
+    </w:p>
+    <w:p>
+      <w:pPr>
+        <w:ind w:firstLine="720"/>
+      </w:pPr>
+      <w:r>
+        <w:t>Use of stable coin DAI is best for payment. By using cryptocurrency, we don’t need PAypal etc</w:t>
+      </w:r>
+    </w:p>
+    <w:p>
+      <w:r>
+        <w:t xml:space="preserve"> </w:t>
+      </w:r>
+    </w:p>
+    <w:p>
+      <w:r>
+        <w:t>What is Programmable Money?</w:t>
+      </w:r>
+    </w:p>
+    <w:p>
+      <w:r>
+        <w:t>It has to be in digital form, like tokens and can be tracked</w:t>
+      </w:r>
+      <w:r>
+        <w:t>. BlockChain used in it</w:t>
+      </w:r>
+    </w:p>
+    <w:p>
+      <w:r>
+        <w:t>Sending money using API is not programmable money as bank can easily refuse it. In programmable money, we have full control</w:t>
+      </w:r>
       <w:bookmarkStart w:id="0" w:name="_GoBack"/>
       <w:bookmarkEnd w:id="0"/>
     </w:p>
+    <w:p>
+      <w:r>
+        <w:rPr>
+          <w:noProof/>
+        </w:rPr>
+        <w:lastRenderedPageBreak/>
+        <w:drawing>
+          <wp:inline distT="0" distB="0" distL="0" distR="0" wp14:anchorId="3BAEDBB5" wp14:editId="3F2AF151">
+            <wp:extent cx="4743450" cy="2762250"/>
+            <wp:effectExtent l="0" t="0" r="0" b="0"/>
+            <wp:docPr id="21" name="Picture 21"/>
+            <wp:cNvGraphicFramePr>
+              <a:graphicFrameLocks xmlns:a="http://schemas.openxmlformats.org/drawingml/2006/main" noChangeAspect="1"/>
+            </wp:cNvGraphicFramePr>
+            <a:graphic xmlns:a="http://schemas.openxmlformats.org/drawingml/2006/main">
+              <a:graphicData uri="http://schemas.openxmlformats.org/drawingml/2006/picture">
+                <pic:pic xmlns:pic="http://schemas.openxmlformats.org/drawingml/2006/picture">
+                  <pic:nvPicPr>
+                    <pic:cNvPr id="1" name=""/>
+                    <pic:cNvPicPr/>
+                  </pic:nvPicPr>
+                  <pic:blipFill>
+                    <a:blip r:embed="rId25"/>
+                    <a:stretch>
+                      <a:fillRect/>
+                    </a:stretch>
+                  </pic:blipFill>
+                  <pic:spPr>
+                    <a:xfrm>
+                      <a:off x="0" y="0"/>
+                      <a:ext cx="4743450" cy="2762250"/>
+                    </a:xfrm>
+                    <a:prstGeom prst="rect">
+                      <a:avLst/>
+                    </a:prstGeom>
+                  </pic:spPr>
+                </pic:pic>
+              </a:graphicData>
+            </a:graphic>
+          </wp:inline>
+        </w:drawing>
+      </w:r>
+    </w:p>
+    <w:p/>
+    <w:p>
+      <w:r>
+        <w:t>What is BlockChain:</w:t>
+      </w:r>
+    </w:p>
+    <w:p>
+      <w:r>
+        <w:t>Example:</w:t>
+      </w:r>
+    </w:p>
+    <w:p>
+      <w:r>
+        <w:t>If I put data in my harddrive consisting of list of people with their names and how much I already paid to them. As it is in my hard drive, it can easily be over ride or it is mutable. On the other hand If I used block chain for security, it can not be mutable (immutable). It is a pear to pear network, which is synchronized with other systems, so if someone wants to override it, everyone knows about it or in a nutshell, changing or overriding data is impossible</w:t>
+      </w:r>
+    </w:p>
+    <w:p>
+      <w:pPr>
+        <w:rPr>
+          <w:b/>
+        </w:rPr>
+      </w:pPr>
+      <w:r>
+        <w:rPr>
+          <w:b/>
+        </w:rPr>
+        <w:t>Thus block Chain is a nodes</w:t>
+      </w:r>
+      <w:r>
+        <w:rPr>
+          <w:b/>
+        </w:rPr>
+        <w:t xml:space="preserve"> </w:t>
+      </w:r>
+      <w:r>
+        <w:rPr>
+          <w:b/>
+        </w:rPr>
+        <w:t>(person1 has a node, person2 has a node…) communicating with each other and all nodes has a copy and synchronized.</w:t>
+      </w:r>
+      <w:r>
+        <w:rPr>
+          <w:b/>
+        </w:rPr>
+        <w:t xml:space="preserve"> </w:t>
+      </w:r>
+      <w:r>
+        <w:rPr>
+          <w:b/>
+        </w:rPr>
+        <w:t xml:space="preserve">It addresses lack of trust of issues. </w:t>
+      </w:r>
+      <w:r>
+        <w:rPr>
+          <w:b/>
+        </w:rPr>
+        <w:t>Problem is of consensus which can be evacuate through different methods</w:t>
+      </w:r>
+    </w:p>
+    <w:p>
+      <w:pPr>
+        <w:rPr>
+          <w:b/>
+        </w:rPr>
+      </w:pPr>
+      <w:r>
+        <w:rPr>
+          <w:b/>
+        </w:rPr>
+        <w:t>Example:</w:t>
+      </w:r>
+    </w:p>
+    <w:p>
+      <w:pPr>
+        <w:rPr>
+          <w:b/>
+        </w:rPr>
+      </w:pPr>
+      <w:r>
+        <w:rPr>
+          <w:b/>
+        </w:rPr>
+        <w:t>History of world could not be changed so we keep it in blockchain</w:t>
+      </w:r>
+    </w:p>
+    <w:p>
+      <w:r>
+        <w:t>What is Consensus?</w:t>
+      </w:r>
+    </w:p>
+    <w:p>
+      <w:r>
+        <w:t>E</w:t>
+      </w:r>
+      <w:r>
+        <w:t>xample:</w:t>
+      </w:r>
+    </w:p>
+    <w:p>
+      <w:r>
+        <w:t>Thei</w:t>
+      </w:r>
+      <w:r>
+        <w:t>r can be transaction 1, 2 and 3</w:t>
+      </w:r>
+    </w:p>
+    <w:p>
+      <w:r>
+        <w:t>But there is a problem called consensus. Means how to add another transaction (how everyone will agree?)</w:t>
+      </w:r>
+    </w:p>
+    <w:p/>
     <w:sectPr>
       <w:pgSz w:w="12240" w:h="15840"/>
       <w:pgMar w:top="1440" w:right="1440" w:bottom="1440" w:left="1440" w:header="720" w:footer="720" w:gutter="0"/>
@@ -1516,6 +1524,95 @@
 <file path=word/numbering.xml><?xml version="1.0" encoding="utf-8"?>
 <w:numbering xmlns:wpc="http://schemas.microsoft.com/office/word/2010/wordprocessingCanvas" xmlns:mc="http://schemas.openxmlformats.org/markup-compatibility/2006" xmlns:o="urn:schemas-microsoft-com:office:office" xmlns:r="http://schemas.openxmlformats.org/officeDocument/2006/relationships" xmlns:m="http://schemas.openxmlformats.org/officeDocument/2006/math" xmlns:v="urn:schemas-microsoft-com:vml" xmlns:wp14="http://schemas.microsoft.com/office/word/2010/wordprocessingDrawing" xmlns:wp="http://schemas.openxmlformats.org/drawingml/2006/wordprocessingDrawing" xmlns:w10="urn:schemas-microsoft-com:office:word" xmlns:w="http://schemas.openxmlformats.org/wordprocessingml/2006/main" xmlns:w14="http://schemas.microsoft.com/office/word/2010/wordml" xmlns:w15="http://schemas.microsoft.com/office/word/2012/wordml" xmlns:wpg="http://schemas.microsoft.com/office/word/2010/wordprocessingGroup" xmlns:wpi="http://schemas.microsoft.com/office/word/2010/wordprocessingInk" xmlns:wne="http://schemas.microsoft.com/office/word/2006/wordml" xmlns:wps="http://schemas.microsoft.com/office/word/2010/wordprocessingShape" mc:Ignorable="w14 w15 wp14">
   <w:abstractNum w:abstractNumId="0">
+    <w:nsid w:val="09B224C4"/>
+    <w:multiLevelType w:val="hybridMultilevel"/>
+    <w:tmpl w:val="D298B5AA"/>
+    <w:lvl w:ilvl="0" w:tplc="0409000F">
+      <w:start w:val="1"/>
+      <w:numFmt w:val="decimal"/>
+      <w:lvlText w:val="%1."/>
+      <w:lvlJc w:val="left"/>
+      <w:pPr>
+        <w:ind w:left="720" w:hanging="360"/>
+      </w:pPr>
+      <w:rPr>
+        <w:rFonts w:hint="default"/>
+      </w:rPr>
+    </w:lvl>
+    <w:lvl w:ilvl="1" w:tplc="04090019" w:tentative="1">
+      <w:start w:val="1"/>
+      <w:numFmt w:val="lowerLetter"/>
+      <w:lvlText w:val="%2."/>
+      <w:lvlJc w:val="left"/>
+      <w:pPr>
+        <w:ind w:left="1440" w:hanging="360"/>
+      </w:pPr>
+    </w:lvl>
+    <w:lvl w:ilvl="2" w:tplc="0409001B" w:tentative="1">
+      <w:start w:val="1"/>
+      <w:numFmt w:val="lowerRoman"/>
+      <w:lvlText w:val="%3."/>
+      <w:lvlJc w:val="right"/>
+      <w:pPr>
+        <w:ind w:left="2160" w:hanging="180"/>
+      </w:pPr>
+    </w:lvl>
+    <w:lvl w:ilvl="3" w:tplc="0409000F" w:tentative="1">
+      <w:start w:val="1"/>
+      <w:numFmt w:val="decimal"/>
+      <w:lvlText w:val="%4."/>
+      <w:lvlJc w:val="left"/>
+      <w:pPr>
+        <w:ind w:left="2880" w:hanging="360"/>
+      </w:pPr>
+    </w:lvl>
+    <w:lvl w:ilvl="4" w:tplc="04090019" w:tentative="1">
+      <w:start w:val="1"/>
+      <w:numFmt w:val="lowerLetter"/>
+      <w:lvlText w:val="%5."/>
+      <w:lvlJc w:val="left"/>
+      <w:pPr>
+        <w:ind w:left="3600" w:hanging="360"/>
+      </w:pPr>
+    </w:lvl>
+    <w:lvl w:ilvl="5" w:tplc="0409001B" w:tentative="1">
+      <w:start w:val="1"/>
+      <w:numFmt w:val="lowerRoman"/>
+      <w:lvlText w:val="%6."/>
+      <w:lvlJc w:val="right"/>
+      <w:pPr>
+        <w:ind w:left="4320" w:hanging="180"/>
+      </w:pPr>
+    </w:lvl>
+    <w:lvl w:ilvl="6" w:tplc="0409000F" w:tentative="1">
+      <w:start w:val="1"/>
+      <w:numFmt w:val="decimal"/>
+      <w:lvlText w:val="%7."/>
+      <w:lvlJc w:val="left"/>
+      <w:pPr>
+        <w:ind w:left="5040" w:hanging="360"/>
+      </w:pPr>
+    </w:lvl>
+    <w:lvl w:ilvl="7" w:tplc="04090019" w:tentative="1">
+      <w:start w:val="1"/>
+      <w:numFmt w:val="lowerLetter"/>
+      <w:lvlText w:val="%8."/>
+      <w:lvlJc w:val="left"/>
+      <w:pPr>
+        <w:ind w:left="5760" w:hanging="360"/>
+      </w:pPr>
+    </w:lvl>
+    <w:lvl w:ilvl="8" w:tplc="0409001B" w:tentative="1">
+      <w:start w:val="1"/>
+      <w:numFmt w:val="lowerRoman"/>
+      <w:lvlText w:val="%9."/>
+      <w:lvlJc w:val="right"/>
+      <w:pPr>
+        <w:ind w:left="6480" w:hanging="180"/>
+      </w:pPr>
+    </w:lvl>
+  </w:abstractNum>
+  <w:abstractNum w:abstractNumId="1">
     <w:nsid w:val="0D0C3867"/>
     <w:multiLevelType w:val="multilevel"/>
     <w:tmpl w:val="06B232EE"/>
@@ -1664,7 +1761,7 @@
       </w:rPr>
     </w:lvl>
   </w:abstractNum>
-  <w:abstractNum w:abstractNumId="1">
+  <w:abstractNum w:abstractNumId="2">
     <w:nsid w:val="156E54FD"/>
     <w:multiLevelType w:val="multilevel"/>
     <w:tmpl w:val="757444A0"/>
@@ -1813,7 +1910,185 @@
       </w:rPr>
     </w:lvl>
   </w:abstractNum>
-  <w:abstractNum w:abstractNumId="2">
+  <w:abstractNum w:abstractNumId="3">
+    <w:nsid w:val="256B268D"/>
+    <w:multiLevelType w:val="hybridMultilevel"/>
+    <w:tmpl w:val="04D4ACB0"/>
+    <w:lvl w:ilvl="0" w:tplc="0409000F">
+      <w:start w:val="1"/>
+      <w:numFmt w:val="decimal"/>
+      <w:lvlText w:val="%1."/>
+      <w:lvlJc w:val="left"/>
+      <w:pPr>
+        <w:ind w:left="720" w:hanging="360"/>
+      </w:pPr>
+      <w:rPr>
+        <w:rFonts w:hint="default"/>
+      </w:rPr>
+    </w:lvl>
+    <w:lvl w:ilvl="1" w:tplc="04090019" w:tentative="1">
+      <w:start w:val="1"/>
+      <w:numFmt w:val="lowerLetter"/>
+      <w:lvlText w:val="%2."/>
+      <w:lvlJc w:val="left"/>
+      <w:pPr>
+        <w:ind w:left="1440" w:hanging="360"/>
+      </w:pPr>
+    </w:lvl>
+    <w:lvl w:ilvl="2" w:tplc="0409001B" w:tentative="1">
+      <w:start w:val="1"/>
+      <w:numFmt w:val="lowerRoman"/>
+      <w:lvlText w:val="%3."/>
+      <w:lvlJc w:val="right"/>
+      <w:pPr>
+        <w:ind w:left="2160" w:hanging="180"/>
+      </w:pPr>
+    </w:lvl>
+    <w:lvl w:ilvl="3" w:tplc="0409000F" w:tentative="1">
+      <w:start w:val="1"/>
+      <w:numFmt w:val="decimal"/>
+      <w:lvlText w:val="%4."/>
+      <w:lvlJc w:val="left"/>
+      <w:pPr>
+        <w:ind w:left="2880" w:hanging="360"/>
+      </w:pPr>
+    </w:lvl>
+    <w:lvl w:ilvl="4" w:tplc="04090019" w:tentative="1">
+      <w:start w:val="1"/>
+      <w:numFmt w:val="lowerLetter"/>
+      <w:lvlText w:val="%5."/>
+      <w:lvlJc w:val="left"/>
+      <w:pPr>
+        <w:ind w:left="3600" w:hanging="360"/>
+      </w:pPr>
+    </w:lvl>
+    <w:lvl w:ilvl="5" w:tplc="0409001B" w:tentative="1">
+      <w:start w:val="1"/>
+      <w:numFmt w:val="lowerRoman"/>
+      <w:lvlText w:val="%6."/>
+      <w:lvlJc w:val="right"/>
+      <w:pPr>
+        <w:ind w:left="4320" w:hanging="180"/>
+      </w:pPr>
+    </w:lvl>
+    <w:lvl w:ilvl="6" w:tplc="0409000F" w:tentative="1">
+      <w:start w:val="1"/>
+      <w:numFmt w:val="decimal"/>
+      <w:lvlText w:val="%7."/>
+      <w:lvlJc w:val="left"/>
+      <w:pPr>
+        <w:ind w:left="5040" w:hanging="360"/>
+      </w:pPr>
+    </w:lvl>
+    <w:lvl w:ilvl="7" w:tplc="04090019" w:tentative="1">
+      <w:start w:val="1"/>
+      <w:numFmt w:val="lowerLetter"/>
+      <w:lvlText w:val="%8."/>
+      <w:lvlJc w:val="left"/>
+      <w:pPr>
+        <w:ind w:left="5760" w:hanging="360"/>
+      </w:pPr>
+    </w:lvl>
+    <w:lvl w:ilvl="8" w:tplc="0409001B" w:tentative="1">
+      <w:start w:val="1"/>
+      <w:numFmt w:val="lowerRoman"/>
+      <w:lvlText w:val="%9."/>
+      <w:lvlJc w:val="right"/>
+      <w:pPr>
+        <w:ind w:left="6480" w:hanging="180"/>
+      </w:pPr>
+    </w:lvl>
+  </w:abstractNum>
+  <w:abstractNum w:abstractNumId="4">
+    <w:nsid w:val="33B8646E"/>
+    <w:multiLevelType w:val="hybridMultilevel"/>
+    <w:tmpl w:val="834099E6"/>
+    <w:lvl w:ilvl="0" w:tplc="0409000F">
+      <w:start w:val="1"/>
+      <w:numFmt w:val="decimal"/>
+      <w:lvlText w:val="%1."/>
+      <w:lvlJc w:val="left"/>
+      <w:pPr>
+        <w:ind w:left="720" w:hanging="360"/>
+      </w:pPr>
+      <w:rPr>
+        <w:rFonts w:hint="default"/>
+      </w:rPr>
+    </w:lvl>
+    <w:lvl w:ilvl="1" w:tplc="04090019" w:tentative="1">
+      <w:start w:val="1"/>
+      <w:numFmt w:val="lowerLetter"/>
+      <w:lvlText w:val="%2."/>
+      <w:lvlJc w:val="left"/>
+      <w:pPr>
+        <w:ind w:left="1440" w:hanging="360"/>
+      </w:pPr>
+    </w:lvl>
+    <w:lvl w:ilvl="2" w:tplc="0409001B" w:tentative="1">
+      <w:start w:val="1"/>
+      <w:numFmt w:val="lowerRoman"/>
+      <w:lvlText w:val="%3."/>
+      <w:lvlJc w:val="right"/>
+      <w:pPr>
+        <w:ind w:left="2160" w:hanging="180"/>
+      </w:pPr>
+    </w:lvl>
+    <w:lvl w:ilvl="3" w:tplc="0409000F" w:tentative="1">
+      <w:start w:val="1"/>
+      <w:numFmt w:val="decimal"/>
+      <w:lvlText w:val="%4."/>
+      <w:lvlJc w:val="left"/>
+      <w:pPr>
+        <w:ind w:left="2880" w:hanging="360"/>
+      </w:pPr>
+    </w:lvl>
+    <w:lvl w:ilvl="4" w:tplc="04090019" w:tentative="1">
+      <w:start w:val="1"/>
+      <w:numFmt w:val="lowerLetter"/>
+      <w:lvlText w:val="%5."/>
+      <w:lvlJc w:val="left"/>
+      <w:pPr>
+        <w:ind w:left="3600" w:hanging="360"/>
+      </w:pPr>
+    </w:lvl>
+    <w:lvl w:ilvl="5" w:tplc="0409001B" w:tentative="1">
+      <w:start w:val="1"/>
+      <w:numFmt w:val="lowerRoman"/>
+      <w:lvlText w:val="%6."/>
+      <w:lvlJc w:val="right"/>
+      <w:pPr>
+        <w:ind w:left="4320" w:hanging="180"/>
+      </w:pPr>
+    </w:lvl>
+    <w:lvl w:ilvl="6" w:tplc="0409000F" w:tentative="1">
+      <w:start w:val="1"/>
+      <w:numFmt w:val="decimal"/>
+      <w:lvlText w:val="%7."/>
+      <w:lvlJc w:val="left"/>
+      <w:pPr>
+        <w:ind w:left="5040" w:hanging="360"/>
+      </w:pPr>
+    </w:lvl>
+    <w:lvl w:ilvl="7" w:tplc="04090019" w:tentative="1">
+      <w:start w:val="1"/>
+      <w:numFmt w:val="lowerLetter"/>
+      <w:lvlText w:val="%8."/>
+      <w:lvlJc w:val="left"/>
+      <w:pPr>
+        <w:ind w:left="5760" w:hanging="360"/>
+      </w:pPr>
+    </w:lvl>
+    <w:lvl w:ilvl="8" w:tplc="0409001B" w:tentative="1">
+      <w:start w:val="1"/>
+      <w:numFmt w:val="lowerRoman"/>
+      <w:lvlText w:val="%9."/>
+      <w:lvlJc w:val="right"/>
+      <w:pPr>
+        <w:ind w:left="6480" w:hanging="180"/>
+      </w:pPr>
+    </w:lvl>
+  </w:abstractNum>
+  <w:abstractNum w:abstractNumId="5">
     <w:nsid w:val="4AE61250"/>
     <w:multiLevelType w:val="multilevel"/>
     <w:tmpl w:val="6450BC9A"/>
@@ -1962,7 +2237,7 @@
       </w:rPr>
     </w:lvl>
   </w:abstractNum>
-  <w:abstractNum w:abstractNumId="3">
+  <w:abstractNum w:abstractNumId="6">
     <w:nsid w:val="582C4E12"/>
     <w:multiLevelType w:val="multilevel"/>
     <w:tmpl w:val="8E90CE1C"/>
@@ -2111,17 +2386,118 @@
       </w:rPr>
     </w:lvl>
   </w:abstractNum>
+  <w:abstractNum w:abstractNumId="7">
+    <w:nsid w:val="6FAB47D7"/>
+    <w:multiLevelType w:val="hybridMultilevel"/>
+    <w:tmpl w:val="689A783E"/>
+    <w:lvl w:ilvl="0" w:tplc="0409000F">
+      <w:start w:val="1"/>
+      <w:numFmt w:val="decimal"/>
+      <w:lvlText w:val="%1."/>
+      <w:lvlJc w:val="left"/>
+      <w:pPr>
+        <w:ind w:left="720" w:hanging="360"/>
+      </w:pPr>
+      <w:rPr>
+        <w:rFonts w:hint="default"/>
+      </w:rPr>
+    </w:lvl>
+    <w:lvl w:ilvl="1" w:tplc="04090019" w:tentative="1">
+      <w:start w:val="1"/>
+      <w:numFmt w:val="lowerLetter"/>
+      <w:lvlText w:val="%2."/>
+      <w:lvlJc w:val="left"/>
+      <w:pPr>
+        <w:ind w:left="1440" w:hanging="360"/>
+      </w:pPr>
+    </w:lvl>
+    <w:lvl w:ilvl="2" w:tplc="0409001B" w:tentative="1">
+      <w:start w:val="1"/>
+      <w:numFmt w:val="lowerRoman"/>
+      <w:lvlText w:val="%3."/>
+      <w:lvlJc w:val="right"/>
+      <w:pPr>
+        <w:ind w:left="2160" w:hanging="180"/>
+      </w:pPr>
+    </w:lvl>
+    <w:lvl w:ilvl="3" w:tplc="0409000F" w:tentative="1">
+      <w:start w:val="1"/>
+      <w:numFmt w:val="decimal"/>
+      <w:lvlText w:val="%4."/>
+      <w:lvlJc w:val="left"/>
+      <w:pPr>
+        <w:ind w:left="2880" w:hanging="360"/>
+      </w:pPr>
+    </w:lvl>
+    <w:lvl w:ilvl="4" w:tplc="04090019" w:tentative="1">
+      <w:start w:val="1"/>
+      <w:numFmt w:val="lowerLetter"/>
+      <w:lvlText w:val="%5."/>
+      <w:lvlJc w:val="left"/>
+      <w:pPr>
+        <w:ind w:left="3600" w:hanging="360"/>
+      </w:pPr>
+    </w:lvl>
+    <w:lvl w:ilvl="5" w:tplc="0409001B" w:tentative="1">
+      <w:start w:val="1"/>
+      <w:numFmt w:val="lowerRoman"/>
+      <w:lvlText w:val="%6."/>
+      <w:lvlJc w:val="right"/>
+      <w:pPr>
+        <w:ind w:left="4320" w:hanging="180"/>
+      </w:pPr>
+    </w:lvl>
+    <w:lvl w:ilvl="6" w:tplc="0409000F" w:tentative="1">
+      <w:start w:val="1"/>
+      <w:numFmt w:val="decimal"/>
+      <w:lvlText w:val="%7."/>
+      <w:lvlJc w:val="left"/>
+      <w:pPr>
+        <w:ind w:left="5040" w:hanging="360"/>
+      </w:pPr>
+    </w:lvl>
+    <w:lvl w:ilvl="7" w:tplc="04090019" w:tentative="1">
+      <w:start w:val="1"/>
+      <w:numFmt w:val="lowerLetter"/>
+      <w:lvlText w:val="%8."/>
+      <w:lvlJc w:val="left"/>
+      <w:pPr>
+        <w:ind w:left="5760" w:hanging="360"/>
+      </w:pPr>
+    </w:lvl>
+    <w:lvl w:ilvl="8" w:tplc="0409001B" w:tentative="1">
+      <w:start w:val="1"/>
+      <w:numFmt w:val="lowerRoman"/>
+      <w:lvlText w:val="%9."/>
+      <w:lvlJc w:val="right"/>
+      <w:pPr>
+        <w:ind w:left="6480" w:hanging="180"/>
+      </w:pPr>
+    </w:lvl>
+  </w:abstractNum>
   <w:num w:numId="1">
+    <w:abstractNumId w:val="2"/>
+  </w:num>
+  <w:num w:numId="2">
+    <w:abstractNumId w:val="5"/>
+  </w:num>
+  <w:num w:numId="3">
+    <w:abstractNumId w:val="6"/>
+  </w:num>
+  <w:num w:numId="4">
     <w:abstractNumId w:val="1"/>
   </w:num>
-  <w:num w:numId="2">
-    <w:abstractNumId w:val="2"/>
-  </w:num>
-  <w:num w:numId="3">
+  <w:num w:numId="5">
     <w:abstractNumId w:val="3"/>
   </w:num>
-  <w:num w:numId="4">
+  <w:num w:numId="6">
     <w:abstractNumId w:val="0"/>
+  </w:num>
+  <w:num w:numId="7">
+    <w:abstractNumId w:val="4"/>
+  </w:num>
+  <w:num w:numId="8">
+    <w:abstractNumId w:val="7"/>
   </w:num>
 </w:numbering>
 </file>
@@ -2563,6 +2939,17 @@
       <w:szCs w:val="24"/>
     </w:rPr>
   </w:style>
+  <w:style w:type="paragraph" w:styleId="ListParagraph">
+    <w:name w:val="List Paragraph"/>
+    <w:basedOn w:val="Normal"/>
+    <w:uiPriority w:val="34"/>
+    <w:qFormat/>
+    <w:rsid w:val="00376C61"/>
+    <w:pPr>
+      <w:ind w:left="720"/>
+      <w:contextualSpacing/>
+    </w:pPr>
+  </w:style>
 </w:styles>
 </file>
 

</xml_diff>